<commit_message>
Add News Article page, and finish Login, logout feature
</commit_message>
<xml_diff>
--- a/PRN222_Assignment01_Requirements.docx
+++ b/PRN222_Assignment01_Requirements.docx
@@ -338,6 +338,7 @@
         </w:rPr>
         <w:t>The application has a default account (admin account) whose email is “</w:t>
       </w:r>
+      <w:bookmarkStart w:id="0" w:name="OLE_LINK1"/>
       <w:r>
         <w:rPr>
           <w:rFonts w:ascii="Times New Roman" w:eastAsia="Times New Roman" w:hAnsi="Times New Roman" w:cs="Times New Roman"/>
@@ -356,13 +357,23 @@
         </w:rPr>
         <w:t>FUNewsManagementSystem.org</w:t>
       </w:r>
-      <w:r>
-        <w:rPr>
-          <w:rFonts w:ascii="Times New Roman" w:eastAsia="Times New Roman" w:hAnsi="Times New Roman" w:cs="Times New Roman"/>
-          <w:sz w:val="24"/>
-          <w:szCs w:val="24"/>
-        </w:rPr>
-        <w:t>” and password is “</w:t>
+      <w:bookmarkEnd w:id="0"/>
+      <w:r>
+        <w:rPr>
+          <w:rFonts w:ascii="Times New Roman" w:eastAsia="Times New Roman" w:hAnsi="Times New Roman" w:cs="Times New Roman"/>
+          <w:sz w:val="24"/>
+          <w:szCs w:val="24"/>
+        </w:rPr>
+        <w:t xml:space="preserve">” and password is </w:t>
+      </w:r>
+      <w:bookmarkStart w:id="1" w:name="OLE_LINK2"/>
+      <w:r>
+        <w:rPr>
+          <w:rFonts w:ascii="Times New Roman" w:eastAsia="Times New Roman" w:hAnsi="Times New Roman" w:cs="Times New Roman"/>
+          <w:sz w:val="24"/>
+          <w:szCs w:val="24"/>
+        </w:rPr>
+        <w:t>“</w:t>
       </w:r>
       <w:r>
         <w:rPr>
@@ -388,7 +399,16 @@
           <w:sz w:val="24"/>
           <w:szCs w:val="24"/>
         </w:rPr>
-        <w:t xml:space="preserve">” that stored in the </w:t>
+        <w:t xml:space="preserve">” </w:t>
+      </w:r>
+      <w:bookmarkEnd w:id="1"/>
+      <w:r>
+        <w:rPr>
+          <w:rFonts w:ascii="Times New Roman" w:eastAsia="Times New Roman" w:hAnsi="Times New Roman" w:cs="Times New Roman"/>
+          <w:sz w:val="24"/>
+          <w:szCs w:val="24"/>
+        </w:rPr>
+        <w:t xml:space="preserve">that stored in the </w:t>
       </w:r>
       <w:r>
         <w:rPr>
@@ -783,8 +803,8 @@
           <w:rFonts w:ascii="Times New Roman" w:eastAsia="Times New Roman" w:hAnsi="Times New Roman" w:cs="Times New Roman"/>
         </w:rPr>
       </w:pPr>
-      <w:bookmarkStart w:id="0" w:name="_heading=h.gjdgxs" w:colFirst="0" w:colLast="0"/>
-      <w:bookmarkEnd w:id="0"/>
+      <w:bookmarkStart w:id="2" w:name="_heading=h.gjdgxs" w:colFirst="0" w:colLast="0"/>
+      <w:bookmarkEnd w:id="2"/>
       <w:r>
         <w:rPr>
           <w:rFonts w:ascii="Times New Roman" w:eastAsia="Times New Roman" w:hAnsi="Times New Roman" w:cs="Times New Roman"/>

</xml_diff>